<commit_message>
Finished for a bit with migration, will re-read and correct laters
</commit_message>
<xml_diff>
--- a/04 Exercise 4 - Migration/Handouts/IDResolver_Autoscale_Webservers.docx
+++ b/04 Exercise 4 - Migration/Handouts/IDResolver_Autoscale_Webservers.docx
@@ -2,12 +2,671 @@
 <file path=word/document.xml><?xml version="1.0" encoding="utf-8"?>
 <w:document xmlns:wpc="http://schemas.microsoft.com/office/word/2010/wordprocessingCanvas" xmlns:cx="http://schemas.microsoft.com/office/drawing/2014/chartex" xmlns:cx1="http://schemas.microsoft.com/office/drawing/2015/9/8/chartex" xmlns:cx2="http://schemas.microsoft.com/office/drawing/2015/10/21/chartex" xmlns:cx3="http://schemas.microsoft.com/office/drawing/2016/5/9/chartex" xmlns:cx4="http://schemas.microsoft.com/office/drawing/2016/5/10/chartex" xmlns:cx5="http://schemas.microsoft.com/office/drawing/2016/5/11/chartex" xmlns:cx6="http://schemas.microsoft.com/office/drawing/2016/5/12/chartex" xmlns:cx7="http://schemas.microsoft.com/office/drawing/2016/5/13/chartex" xmlns:cx8="http://schemas.microsoft.com/office/drawing/2016/5/14/chartex" xmlns:mc="http://schemas.openxmlformats.org/markup-compatibility/2006" xmlns:aink="http://schemas.microsoft.com/office/drawing/2016/ink" xmlns:am3d="http://schemas.microsoft.com/office/drawing/2017/model3d" xmlns:o="urn:schemas-microsoft-com:office:office" xmlns:r="http://schemas.openxmlformats.org/officeDocument/2006/relationships" xmlns:m="http://schemas.openxmlformats.org/officeDocument/2006/math" xmlns:v="urn:schemas-microsoft-com:vml" xmlns:wp14="http://schemas.microsoft.com/office/word/2010/wordprocessingDrawing" xmlns:wp="http://schemas.openxmlformats.org/drawingml/2006/wordprocessingDrawing" xmlns:w10="urn:schemas-microsoft-com:office:word" xmlns:w="http://schemas.openxmlformats.org/wordprocessingml/2006/main" xmlns:w14="http://schemas.microsoft.com/office/word/2010/wordml" xmlns:w15="http://schemas.microsoft.com/office/word/2012/wordml" xmlns:w16cid="http://schemas.microsoft.com/office/word/2016/wordml/cid" xmlns:w16se="http://schemas.microsoft.com/office/word/2015/wordml/symex" xmlns:wpg="http://schemas.microsoft.com/office/word/2010/wordprocessingGroup" xmlns:wpi="http://schemas.microsoft.com/office/word/2010/wordprocessingInk" xmlns:wne="http://schemas.microsoft.com/office/word/2006/wordml" xmlns:wps="http://schemas.microsoft.com/office/word/2010/wordprocessingShape" mc:Ignorable="w14 w15 w16se w16cid wp14">
   <w:body>
+    <w:tbl>
+      <w:tblPr>
+        <w:tblStyle w:val="TableGrid"/>
+        <w:tblW w:w="0" w:type="auto"/>
+        <w:tblLook w:val="04A0" w:firstRow="1" w:lastRow="0" w:firstColumn="1" w:lastColumn="0" w:noHBand="0" w:noVBand="1"/>
+      </w:tblPr>
+      <w:tblGrid>
+        <w:gridCol w:w="4505"/>
+        <w:gridCol w:w="4505"/>
+      </w:tblGrid>
+      <w:tr>
+        <w:tc>
+          <w:tcPr>
+            <w:tcW w:w="9010" w:type="dxa"/>
+            <w:gridSpan w:val="2"/>
+          </w:tcPr>
+          <w:p>
+            <w:pPr>
+              <w:rPr>
+                <w:b/>
+                <w:sz w:val="32"/>
+                <w:szCs w:val="32"/>
+              </w:rPr>
+            </w:pPr>
+            <w:r>
+              <w:rPr>
+                <w:b/>
+                <w:sz w:val="32"/>
+                <w:szCs w:val="32"/>
+              </w:rPr>
+              <w:t>Scenario –</w:t>
+            </w:r>
+            <w:r>
+              <w:rPr>
+                <w:b/>
+                <w:sz w:val="32"/>
+                <w:szCs w:val="32"/>
+              </w:rPr>
+              <w:t xml:space="preserve">Using AWS to </w:t>
+            </w:r>
+            <w:proofErr w:type="spellStart"/>
+            <w:r>
+              <w:rPr>
+                <w:b/>
+                <w:sz w:val="32"/>
+                <w:szCs w:val="32"/>
+              </w:rPr>
+              <w:t>a</w:t>
+            </w:r>
+            <w:r>
+              <w:rPr>
+                <w:b/>
+                <w:sz w:val="32"/>
+                <w:szCs w:val="32"/>
+              </w:rPr>
+              <w:t>utoscale</w:t>
+            </w:r>
+            <w:proofErr w:type="spellEnd"/>
+            <w:r>
+              <w:rPr>
+                <w:b/>
+                <w:sz w:val="32"/>
+                <w:szCs w:val="32"/>
+              </w:rPr>
+              <w:t xml:space="preserve"> webserver layer for </w:t>
+            </w:r>
+            <w:r>
+              <w:rPr>
+                <w:b/>
+                <w:sz w:val="32"/>
+                <w:szCs w:val="32"/>
+              </w:rPr>
+              <w:t xml:space="preserve">Web and </w:t>
+            </w:r>
+            <w:r>
+              <w:rPr>
+                <w:b/>
+                <w:sz w:val="32"/>
+                <w:szCs w:val="32"/>
+              </w:rPr>
+              <w:t>API requests when unexpected load is encountered</w:t>
+            </w:r>
+            <w:r>
+              <w:rPr>
+                <w:b/>
+                <w:sz w:val="32"/>
+                <w:szCs w:val="32"/>
+              </w:rPr>
+              <w:t>, in addition to not using excessive capac</w:t>
+            </w:r>
+            <w:r>
+              <w:rPr>
+                <w:b/>
+                <w:sz w:val="32"/>
+                <w:szCs w:val="32"/>
+              </w:rPr>
+              <w:t>ity during the quieter period</w:t>
+            </w:r>
+            <w:r>
+              <w:rPr>
+                <w:b/>
+                <w:sz w:val="32"/>
+                <w:szCs w:val="32"/>
+              </w:rPr>
+              <w:t>s</w:t>
+            </w:r>
+          </w:p>
+        </w:tc>
+      </w:tr>
+      <w:tr>
+        <w:tc>
+          <w:tcPr>
+            <w:tcW w:w="9010" w:type="dxa"/>
+            <w:gridSpan w:val="2"/>
+          </w:tcPr>
+          <w:p>
+            <w:pPr>
+              <w:pStyle w:val="ListParagraph"/>
+              <w:numPr>
+                <w:ilvl w:val="0"/>
+                <w:numId w:val="3"/>
+              </w:numPr>
+              <w:rPr>
+                <w:sz w:val="32"/>
+                <w:szCs w:val="32"/>
+              </w:rPr>
+            </w:pPr>
+            <w:r>
+              <w:rPr>
+                <w:sz w:val="32"/>
+                <w:szCs w:val="32"/>
+              </w:rPr>
+              <w:t>Standard instance size is t</w:t>
+            </w:r>
+            <w:proofErr w:type="gramStart"/>
+            <w:r>
+              <w:rPr>
+                <w:sz w:val="32"/>
+                <w:szCs w:val="32"/>
+              </w:rPr>
+              <w:t>2.medium</w:t>
+            </w:r>
+            <w:proofErr w:type="gramEnd"/>
+          </w:p>
+          <w:p>
+            <w:pPr>
+              <w:pStyle w:val="ListParagraph"/>
+              <w:numPr>
+                <w:ilvl w:val="0"/>
+                <w:numId w:val="3"/>
+              </w:numPr>
+              <w:rPr>
+                <w:sz w:val="32"/>
+                <w:szCs w:val="32"/>
+              </w:rPr>
+            </w:pPr>
+            <w:r>
+              <w:rPr>
+                <w:sz w:val="32"/>
+                <w:szCs w:val="32"/>
+              </w:rPr>
+              <w:t xml:space="preserve">Minimum instances </w:t>
+            </w:r>
+            <w:r>
+              <w:rPr>
+                <w:sz w:val="32"/>
+                <w:szCs w:val="32"/>
+              </w:rPr>
+              <w:t>are</w:t>
+            </w:r>
+            <w:r>
+              <w:rPr>
+                <w:sz w:val="32"/>
+                <w:szCs w:val="32"/>
+              </w:rPr>
+              <w:t xml:space="preserve"> 2</w:t>
+            </w:r>
+          </w:p>
+          <w:p>
+            <w:pPr>
+              <w:pStyle w:val="ListParagraph"/>
+              <w:numPr>
+                <w:ilvl w:val="0"/>
+                <w:numId w:val="3"/>
+              </w:numPr>
+              <w:rPr>
+                <w:sz w:val="32"/>
+                <w:szCs w:val="32"/>
+              </w:rPr>
+            </w:pPr>
+            <w:r>
+              <w:rPr>
+                <w:sz w:val="32"/>
+                <w:szCs w:val="32"/>
+              </w:rPr>
+              <w:t xml:space="preserve">Maximum instances </w:t>
+            </w:r>
+            <w:r>
+              <w:rPr>
+                <w:sz w:val="32"/>
+                <w:szCs w:val="32"/>
+              </w:rPr>
+              <w:t>are</w:t>
+            </w:r>
+            <w:r>
+              <w:rPr>
+                <w:sz w:val="32"/>
+                <w:szCs w:val="32"/>
+              </w:rPr>
+              <w:t xml:space="preserve"> 10</w:t>
+            </w:r>
+          </w:p>
+          <w:p>
+            <w:pPr>
+              <w:pStyle w:val="ListParagraph"/>
+              <w:numPr>
+                <w:ilvl w:val="0"/>
+                <w:numId w:val="3"/>
+              </w:numPr>
+              <w:rPr>
+                <w:sz w:val="32"/>
+                <w:szCs w:val="32"/>
+              </w:rPr>
+            </w:pPr>
+            <w:proofErr w:type="spellStart"/>
+            <w:r>
+              <w:rPr>
+                <w:sz w:val="32"/>
+                <w:szCs w:val="32"/>
+              </w:rPr>
+              <w:t>Cloudwatch</w:t>
+            </w:r>
+            <w:proofErr w:type="spellEnd"/>
+            <w:r>
+              <w:rPr>
+                <w:sz w:val="32"/>
+                <w:szCs w:val="32"/>
+              </w:rPr>
+              <w:t xml:space="preserve"> Alarm – Healthy Host Count &lt; 2 then add </w:t>
+            </w:r>
+            <w:r>
+              <w:rPr>
+                <w:sz w:val="32"/>
+                <w:szCs w:val="32"/>
+              </w:rPr>
+              <w:t>2</w:t>
+            </w:r>
+            <w:r>
+              <w:rPr>
+                <w:sz w:val="32"/>
+                <w:szCs w:val="32"/>
+              </w:rPr>
+              <w:t xml:space="preserve"> instance</w:t>
+            </w:r>
+            <w:r>
+              <w:rPr>
+                <w:sz w:val="32"/>
+                <w:szCs w:val="32"/>
+              </w:rPr>
+              <w:t>s</w:t>
+            </w:r>
+          </w:p>
+          <w:p>
+            <w:pPr>
+              <w:pStyle w:val="ListParagraph"/>
+              <w:numPr>
+                <w:ilvl w:val="0"/>
+                <w:numId w:val="3"/>
+              </w:numPr>
+              <w:rPr>
+                <w:sz w:val="32"/>
+                <w:szCs w:val="32"/>
+              </w:rPr>
+            </w:pPr>
+            <w:r>
+              <w:rPr>
+                <w:sz w:val="32"/>
+                <w:szCs w:val="32"/>
+              </w:rPr>
+              <w:t xml:space="preserve">Scale Group Size – Average CPU Utilisation is 70% add an instance, but with a </w:t>
+            </w:r>
+            <w:r>
+              <w:rPr>
+                <w:sz w:val="32"/>
+                <w:szCs w:val="32"/>
+              </w:rPr>
+              <w:t>3-minute</w:t>
+            </w:r>
+            <w:r>
+              <w:rPr>
+                <w:sz w:val="32"/>
+                <w:szCs w:val="32"/>
+              </w:rPr>
+              <w:t xml:space="preserve"> warm up time to take into account spikes</w:t>
+            </w:r>
+          </w:p>
+        </w:tc>
+      </w:tr>
+      <w:tr>
+        <w:tc>
+          <w:tcPr>
+            <w:tcW w:w="9010" w:type="dxa"/>
+            <w:gridSpan w:val="2"/>
+          </w:tcPr>
+          <w:p>
+            <w:pPr>
+              <w:rPr>
+                <w:b/>
+                <w:sz w:val="32"/>
+                <w:szCs w:val="32"/>
+              </w:rPr>
+            </w:pPr>
+            <w:r>
+              <w:rPr>
+                <w:b/>
+                <w:sz w:val="32"/>
+                <w:szCs w:val="32"/>
+              </w:rPr>
+              <w:t xml:space="preserve">Scenario – Time </w:t>
+            </w:r>
+            <w:r>
+              <w:rPr>
+                <w:b/>
+                <w:sz w:val="32"/>
+                <w:szCs w:val="32"/>
+              </w:rPr>
+              <w:t xml:space="preserve">based </w:t>
+            </w:r>
+            <w:r>
+              <w:rPr>
+                <w:b/>
+                <w:sz w:val="32"/>
+                <w:szCs w:val="32"/>
+              </w:rPr>
+              <w:t>scaling of webserver layer for when large campaigns are planned with enhanced capacity in place for certain time periods</w:t>
+            </w:r>
+          </w:p>
+        </w:tc>
+      </w:tr>
+      <w:tr>
+        <w:tc>
+          <w:tcPr>
+            <w:tcW w:w="9010" w:type="dxa"/>
+            <w:gridSpan w:val="2"/>
+          </w:tcPr>
+          <w:p>
+            <w:pPr>
+              <w:pStyle w:val="ListParagraph"/>
+              <w:numPr>
+                <w:ilvl w:val="0"/>
+                <w:numId w:val="3"/>
+              </w:numPr>
+              <w:rPr>
+                <w:sz w:val="32"/>
+                <w:szCs w:val="32"/>
+              </w:rPr>
+            </w:pPr>
+            <w:r>
+              <w:rPr>
+                <w:sz w:val="32"/>
+                <w:szCs w:val="32"/>
+              </w:rPr>
+              <w:t>Standard instance size is t</w:t>
+            </w:r>
+            <w:proofErr w:type="gramStart"/>
+            <w:r>
+              <w:rPr>
+                <w:sz w:val="32"/>
+                <w:szCs w:val="32"/>
+              </w:rPr>
+              <w:t>2.medium</w:t>
+            </w:r>
+            <w:proofErr w:type="gramEnd"/>
+          </w:p>
+          <w:p>
+            <w:pPr>
+              <w:pStyle w:val="ListParagraph"/>
+              <w:numPr>
+                <w:ilvl w:val="0"/>
+                <w:numId w:val="3"/>
+              </w:numPr>
+              <w:rPr>
+                <w:sz w:val="32"/>
+                <w:szCs w:val="32"/>
+              </w:rPr>
+            </w:pPr>
+            <w:r>
+              <w:rPr>
+                <w:sz w:val="32"/>
+                <w:szCs w:val="32"/>
+              </w:rPr>
+              <w:t xml:space="preserve">Maximum instances </w:t>
+            </w:r>
+            <w:r>
+              <w:rPr>
+                <w:sz w:val="32"/>
+                <w:szCs w:val="32"/>
+              </w:rPr>
+              <w:t>are</w:t>
+            </w:r>
+            <w:r>
+              <w:rPr>
+                <w:sz w:val="32"/>
+                <w:szCs w:val="32"/>
+              </w:rPr>
+              <w:t xml:space="preserve"> 10</w:t>
+            </w:r>
+          </w:p>
+          <w:p>
+            <w:pPr>
+              <w:pStyle w:val="ListParagraph"/>
+              <w:numPr>
+                <w:ilvl w:val="0"/>
+                <w:numId w:val="3"/>
+              </w:numPr>
+              <w:rPr>
+                <w:sz w:val="32"/>
+                <w:szCs w:val="32"/>
+              </w:rPr>
+            </w:pPr>
+            <w:r>
+              <w:rPr>
+                <w:sz w:val="32"/>
+                <w:szCs w:val="32"/>
+              </w:rPr>
+              <w:t>Recurrence is set to once, these will need to be configured each time.</w:t>
+            </w:r>
+          </w:p>
+          <w:p>
+            <w:pPr>
+              <w:pStyle w:val="ListParagraph"/>
+              <w:numPr>
+                <w:ilvl w:val="0"/>
+                <w:numId w:val="3"/>
+              </w:numPr>
+              <w:rPr>
+                <w:sz w:val="32"/>
+                <w:szCs w:val="32"/>
+              </w:rPr>
+            </w:pPr>
+            <w:r>
+              <w:rPr>
+                <w:sz w:val="32"/>
+                <w:szCs w:val="32"/>
+              </w:rPr>
+              <w:t>Set the specified start time in UTC</w:t>
+            </w:r>
+          </w:p>
+          <w:p>
+            <w:pPr>
+              <w:pStyle w:val="ListParagraph"/>
+              <w:numPr>
+                <w:ilvl w:val="0"/>
+                <w:numId w:val="3"/>
+              </w:numPr>
+              <w:rPr>
+                <w:sz w:val="32"/>
+                <w:szCs w:val="32"/>
+              </w:rPr>
+            </w:pPr>
+            <w:r>
+              <w:rPr>
+                <w:sz w:val="32"/>
+                <w:szCs w:val="32"/>
+              </w:rPr>
+              <w:t>The scaling will then need to be reset once the campaign is over</w:t>
+            </w:r>
+          </w:p>
+        </w:tc>
+      </w:tr>
+      <w:tr>
+        <w:tc>
+          <w:tcPr>
+            <w:tcW w:w="4505" w:type="dxa"/>
+          </w:tcPr>
+          <w:p>
+            <w:pPr>
+              <w:rPr>
+                <w:sz w:val="32"/>
+                <w:szCs w:val="32"/>
+              </w:rPr>
+            </w:pPr>
+            <w:r>
+              <w:rPr>
+                <w:noProof/>
+                <w:sz w:val="32"/>
+                <w:szCs w:val="32"/>
+              </w:rPr>
+              <w:drawing>
+                <wp:inline distT="0" distB="0" distL="0" distR="0" wp14:anchorId="2687AEA6" wp14:editId="3E43D698">
+                  <wp:extent cx="673428" cy="2492863"/>
+                  <wp:effectExtent l="0" t="0" r="0" b="0"/>
+                  <wp:docPr id="2" name="Picture 2"/>
+                  <wp:cNvGraphicFramePr>
+                    <a:graphicFrameLocks xmlns:a="http://schemas.openxmlformats.org/drawingml/2006/main" noChangeAspect="1"/>
+                  </wp:cNvGraphicFramePr>
+                  <a:graphic xmlns:a="http://schemas.openxmlformats.org/drawingml/2006/main">
+                    <a:graphicData uri="http://schemas.openxmlformats.org/drawingml/2006/picture">
+                      <pic:pic xmlns:pic="http://schemas.openxmlformats.org/drawingml/2006/picture">
+                        <pic:nvPicPr>
+                          <pic:cNvPr id="2" name="Screen Shot 2018-06-01 at 14.51.25.png"/>
+                          <pic:cNvPicPr/>
+                        </pic:nvPicPr>
+                        <pic:blipFill>
+                          <a:blip r:embed="rId7">
+                            <a:extLst>
+                              <a:ext uri="{28A0092B-C50C-407E-A947-70E740481C1C}">
+                                <a14:useLocalDpi xmlns:a14="http://schemas.microsoft.com/office/drawing/2010/main" val="0"/>
+                              </a:ext>
+                            </a:extLst>
+                          </a:blip>
+                          <a:stretch>
+                            <a:fillRect/>
+                          </a:stretch>
+                        </pic:blipFill>
+                        <pic:spPr>
+                          <a:xfrm>
+                            <a:off x="0" y="0"/>
+                            <a:ext cx="695924" cy="2576137"/>
+                          </a:xfrm>
+                          <a:prstGeom prst="rect">
+                            <a:avLst/>
+                          </a:prstGeom>
+                        </pic:spPr>
+                      </pic:pic>
+                    </a:graphicData>
+                  </a:graphic>
+                </wp:inline>
+              </w:drawing>
+            </w:r>
+            <w:bookmarkStart w:id="0" w:name="_GoBack"/>
+            <w:bookmarkEnd w:id="0"/>
+          </w:p>
+          <w:p>
+            <w:pPr>
+              <w:rPr>
+                <w:sz w:val="32"/>
+                <w:szCs w:val="32"/>
+              </w:rPr>
+            </w:pPr>
+            <w:r>
+              <w:rPr>
+                <w:sz w:val="32"/>
+                <w:szCs w:val="32"/>
+              </w:rPr>
+              <w:t xml:space="preserve">Both scenarios will </w:t>
+            </w:r>
+            <w:r>
+              <w:rPr>
+                <w:sz w:val="32"/>
+                <w:szCs w:val="32"/>
+              </w:rPr>
+              <w:t xml:space="preserve">use the </w:t>
+            </w:r>
+            <w:r>
+              <w:rPr>
+                <w:sz w:val="32"/>
+                <w:szCs w:val="32"/>
+              </w:rPr>
+              <w:t>application</w:t>
+            </w:r>
+            <w:r>
+              <w:rPr>
+                <w:sz w:val="32"/>
+                <w:szCs w:val="32"/>
+              </w:rPr>
+              <w:t xml:space="preserve"> load balancer</w:t>
+            </w:r>
+            <w:r>
+              <w:rPr>
+                <w:sz w:val="32"/>
+                <w:szCs w:val="32"/>
+              </w:rPr>
+              <w:t>, with the relevant security groups</w:t>
+            </w:r>
+          </w:p>
+        </w:tc>
+        <w:tc>
+          <w:tcPr>
+            <w:tcW w:w="4505" w:type="dxa"/>
+          </w:tcPr>
+          <w:p>
+            <w:pPr>
+              <w:rPr>
+                <w:sz w:val="32"/>
+                <w:szCs w:val="32"/>
+              </w:rPr>
+            </w:pPr>
+            <w:r>
+              <w:rPr>
+                <w:noProof/>
+                <w:sz w:val="32"/>
+                <w:szCs w:val="32"/>
+              </w:rPr>
+              <w:drawing>
+                <wp:inline distT="0" distB="0" distL="0" distR="0" wp14:anchorId="40289730" wp14:editId="703CF4A9">
+                  <wp:extent cx="1827103" cy="2470639"/>
+                  <wp:effectExtent l="0" t="0" r="1905" b="6350"/>
+                  <wp:docPr id="3" name="Picture 3"/>
+                  <wp:cNvGraphicFramePr>
+                    <a:graphicFrameLocks xmlns:a="http://schemas.openxmlformats.org/drawingml/2006/main" noChangeAspect="1"/>
+                  </wp:cNvGraphicFramePr>
+                  <a:graphic xmlns:a="http://schemas.openxmlformats.org/drawingml/2006/main">
+                    <a:graphicData uri="http://schemas.openxmlformats.org/drawingml/2006/picture">
+                      <pic:pic xmlns:pic="http://schemas.openxmlformats.org/drawingml/2006/picture">
+                        <pic:nvPicPr>
+                          <pic:cNvPr id="3" name="Screen Shot 2018-06-01 at 14.51.12.png"/>
+                          <pic:cNvPicPr/>
+                        </pic:nvPicPr>
+                        <pic:blipFill>
+                          <a:blip r:embed="rId8">
+                            <a:extLst>
+                              <a:ext uri="{28A0092B-C50C-407E-A947-70E740481C1C}">
+                                <a14:useLocalDpi xmlns:a14="http://schemas.microsoft.com/office/drawing/2010/main" val="0"/>
+                              </a:ext>
+                            </a:extLst>
+                          </a:blip>
+                          <a:stretch>
+                            <a:fillRect/>
+                          </a:stretch>
+                        </pic:blipFill>
+                        <pic:spPr>
+                          <a:xfrm>
+                            <a:off x="0" y="0"/>
+                            <a:ext cx="1856429" cy="2510294"/>
+                          </a:xfrm>
+                          <a:prstGeom prst="rect">
+                            <a:avLst/>
+                          </a:prstGeom>
+                        </pic:spPr>
+                      </pic:pic>
+                    </a:graphicData>
+                  </a:graphic>
+                </wp:inline>
+              </w:drawing>
+            </w:r>
+          </w:p>
+          <w:p>
+            <w:pPr>
+              <w:rPr>
+                <w:sz w:val="32"/>
+                <w:szCs w:val="32"/>
+              </w:rPr>
+            </w:pPr>
+            <w:r>
+              <w:rPr>
+                <w:sz w:val="32"/>
+                <w:szCs w:val="32"/>
+              </w:rPr>
+              <w:t>Representing instances in EC2 and scaling are as follows</w:t>
+            </w:r>
+          </w:p>
+        </w:tc>
+      </w:tr>
+    </w:tbl>
     <w:p>
-      <w:bookmarkStart w:id="0" w:name="_GoBack"/>
-      <w:bookmarkEnd w:id="0"/>
+      <w:pPr>
+        <w:rPr>
+          <w:sz w:val="32"/>
+          <w:szCs w:val="32"/>
+        </w:rPr>
+      </w:pPr>
     </w:p>
     <w:sectPr>
-      <w:headerReference w:type="default" r:id="rId6"/>
+      <w:headerReference w:type="default" r:id="rId9"/>
       <w:pgSz w:w="11900" w:h="16840"/>
       <w:pgMar w:top="1440" w:right="1440" w:bottom="1440" w:left="1440" w:header="720" w:footer="720" w:gutter="0"/>
       <w:cols w:space="720"/>
@@ -68,10 +727,374 @@
       <w:rPr>
         <w:lang w:val="en-US"/>
       </w:rPr>
-      <w:t>ID Resolver – Adjacent Teams</w:t>
+      <w:t xml:space="preserve">ID Resolver – </w:t>
+    </w:r>
+    <w:proofErr w:type="spellStart"/>
+    <w:r>
+      <w:rPr>
+        <w:lang w:val="en-US"/>
+      </w:rPr>
+      <w:t>Autoscaling</w:t>
+    </w:r>
+    <w:proofErr w:type="spellEnd"/>
+    <w:r>
+      <w:rPr>
+        <w:lang w:val="en-US"/>
+      </w:rPr>
+      <w:t xml:space="preserve"> Solution</w:t>
     </w:r>
   </w:p>
 </w:hdr>
+</file>
+
+<file path=word/numbering.xml><?xml version="1.0" encoding="utf-8"?>
+<w:numbering xmlns:wpc="http://schemas.microsoft.com/office/word/2010/wordprocessingCanvas" xmlns:cx="http://schemas.microsoft.com/office/drawing/2014/chartex" xmlns:cx1="http://schemas.microsoft.com/office/drawing/2015/9/8/chartex" xmlns:cx2="http://schemas.microsoft.com/office/drawing/2015/10/21/chartex" xmlns:cx3="http://schemas.microsoft.com/office/drawing/2016/5/9/chartex" xmlns:cx4="http://schemas.microsoft.com/office/drawing/2016/5/10/chartex" xmlns:cx5="http://schemas.microsoft.com/office/drawing/2016/5/11/chartex" xmlns:cx6="http://schemas.microsoft.com/office/drawing/2016/5/12/chartex" xmlns:cx7="http://schemas.microsoft.com/office/drawing/2016/5/13/chartex" xmlns:cx8="http://schemas.microsoft.com/office/drawing/2016/5/14/chartex" xmlns:mc="http://schemas.openxmlformats.org/markup-compatibility/2006" xmlns:aink="http://schemas.microsoft.com/office/drawing/2016/ink" xmlns:am3d="http://schemas.microsoft.com/office/drawing/2017/model3d" xmlns:o="urn:schemas-microsoft-com:office:office" xmlns:r="http://schemas.openxmlformats.org/officeDocument/2006/relationships" xmlns:m="http://schemas.openxmlformats.org/officeDocument/2006/math" xmlns:v="urn:schemas-microsoft-com:vml" xmlns:wp14="http://schemas.microsoft.com/office/word/2010/wordprocessingDrawing" xmlns:wp="http://schemas.openxmlformats.org/drawingml/2006/wordprocessingDrawing" xmlns:w10="urn:schemas-microsoft-com:office:word" xmlns:w="http://schemas.openxmlformats.org/wordprocessingml/2006/main" xmlns:w14="http://schemas.microsoft.com/office/word/2010/wordml" xmlns:w15="http://schemas.microsoft.com/office/word/2012/wordml" xmlns:w16cid="http://schemas.microsoft.com/office/word/2016/wordml/cid" xmlns:w16se="http://schemas.microsoft.com/office/word/2015/wordml/symex" xmlns:wpg="http://schemas.microsoft.com/office/word/2010/wordprocessingGroup" xmlns:wpi="http://schemas.microsoft.com/office/word/2010/wordprocessingInk" xmlns:wne="http://schemas.microsoft.com/office/word/2006/wordml" xmlns:wps="http://schemas.microsoft.com/office/word/2010/wordprocessingShape" mc:Ignorable="w14 w15 w16se w16cid wp14">
+  <w:abstractNum w:abstractNumId="0" w15:restartNumberingAfterBreak="0">
+    <w:nsid w:val="25D75C44"/>
+    <w:multiLevelType w:val="hybridMultilevel"/>
+    <w:tmpl w:val="03B814A2"/>
+    <w:lvl w:ilvl="0" w:tplc="E0B8785C">
+      <w:numFmt w:val="bullet"/>
+      <w:lvlText w:val=""/>
+      <w:lvlJc w:val="left"/>
+      <w:pPr>
+        <w:ind w:left="720" w:hanging="360"/>
+      </w:pPr>
+      <w:rPr>
+        <w:rFonts w:ascii="Symbol" w:eastAsiaTheme="minorHAnsi" w:hAnsi="Symbol" w:cstheme="minorBidi" w:hint="default"/>
+      </w:rPr>
+    </w:lvl>
+    <w:lvl w:ilvl="1" w:tplc="04090003" w:tentative="1">
+      <w:start w:val="1"/>
+      <w:numFmt w:val="bullet"/>
+      <w:lvlText w:val="o"/>
+      <w:lvlJc w:val="left"/>
+      <w:pPr>
+        <w:ind w:left="1440" w:hanging="360"/>
+      </w:pPr>
+      <w:rPr>
+        <w:rFonts w:ascii="Courier New" w:hAnsi="Courier New" w:cs="Courier New" w:hint="default"/>
+      </w:rPr>
+    </w:lvl>
+    <w:lvl w:ilvl="2" w:tplc="04090005" w:tentative="1">
+      <w:start w:val="1"/>
+      <w:numFmt w:val="bullet"/>
+      <w:lvlText w:val=""/>
+      <w:lvlJc w:val="left"/>
+      <w:pPr>
+        <w:ind w:left="2160" w:hanging="360"/>
+      </w:pPr>
+      <w:rPr>
+        <w:rFonts w:ascii="Wingdings" w:hAnsi="Wingdings" w:hint="default"/>
+      </w:rPr>
+    </w:lvl>
+    <w:lvl w:ilvl="3" w:tplc="04090001" w:tentative="1">
+      <w:start w:val="1"/>
+      <w:numFmt w:val="bullet"/>
+      <w:lvlText w:val=""/>
+      <w:lvlJc w:val="left"/>
+      <w:pPr>
+        <w:ind w:left="2880" w:hanging="360"/>
+      </w:pPr>
+      <w:rPr>
+        <w:rFonts w:ascii="Symbol" w:hAnsi="Symbol" w:hint="default"/>
+      </w:rPr>
+    </w:lvl>
+    <w:lvl w:ilvl="4" w:tplc="04090003" w:tentative="1">
+      <w:start w:val="1"/>
+      <w:numFmt w:val="bullet"/>
+      <w:lvlText w:val="o"/>
+      <w:lvlJc w:val="left"/>
+      <w:pPr>
+        <w:ind w:left="3600" w:hanging="360"/>
+      </w:pPr>
+      <w:rPr>
+        <w:rFonts w:ascii="Courier New" w:hAnsi="Courier New" w:cs="Courier New" w:hint="default"/>
+      </w:rPr>
+    </w:lvl>
+    <w:lvl w:ilvl="5" w:tplc="04090005" w:tentative="1">
+      <w:start w:val="1"/>
+      <w:numFmt w:val="bullet"/>
+      <w:lvlText w:val=""/>
+      <w:lvlJc w:val="left"/>
+      <w:pPr>
+        <w:ind w:left="4320" w:hanging="360"/>
+      </w:pPr>
+      <w:rPr>
+        <w:rFonts w:ascii="Wingdings" w:hAnsi="Wingdings" w:hint="default"/>
+      </w:rPr>
+    </w:lvl>
+    <w:lvl w:ilvl="6" w:tplc="04090001" w:tentative="1">
+      <w:start w:val="1"/>
+      <w:numFmt w:val="bullet"/>
+      <w:lvlText w:val=""/>
+      <w:lvlJc w:val="left"/>
+      <w:pPr>
+        <w:ind w:left="5040" w:hanging="360"/>
+      </w:pPr>
+      <w:rPr>
+        <w:rFonts w:ascii="Symbol" w:hAnsi="Symbol" w:hint="default"/>
+      </w:rPr>
+    </w:lvl>
+    <w:lvl w:ilvl="7" w:tplc="04090003" w:tentative="1">
+      <w:start w:val="1"/>
+      <w:numFmt w:val="bullet"/>
+      <w:lvlText w:val="o"/>
+      <w:lvlJc w:val="left"/>
+      <w:pPr>
+        <w:ind w:left="5760" w:hanging="360"/>
+      </w:pPr>
+      <w:rPr>
+        <w:rFonts w:ascii="Courier New" w:hAnsi="Courier New" w:cs="Courier New" w:hint="default"/>
+      </w:rPr>
+    </w:lvl>
+    <w:lvl w:ilvl="8" w:tplc="04090005" w:tentative="1">
+      <w:start w:val="1"/>
+      <w:numFmt w:val="bullet"/>
+      <w:lvlText w:val=""/>
+      <w:lvlJc w:val="left"/>
+      <w:pPr>
+        <w:ind w:left="6480" w:hanging="360"/>
+      </w:pPr>
+      <w:rPr>
+        <w:rFonts w:ascii="Wingdings" w:hAnsi="Wingdings" w:hint="default"/>
+      </w:rPr>
+    </w:lvl>
+  </w:abstractNum>
+  <w:abstractNum w:abstractNumId="1" w15:restartNumberingAfterBreak="0">
+    <w:nsid w:val="3A9E7BAC"/>
+    <w:multiLevelType w:val="hybridMultilevel"/>
+    <w:tmpl w:val="A8A66C88"/>
+    <w:lvl w:ilvl="0" w:tplc="C5F6127E">
+      <w:numFmt w:val="bullet"/>
+      <w:lvlText w:val=""/>
+      <w:lvlJc w:val="left"/>
+      <w:pPr>
+        <w:ind w:left="720" w:hanging="360"/>
+      </w:pPr>
+      <w:rPr>
+        <w:rFonts w:ascii="Symbol" w:eastAsiaTheme="minorHAnsi" w:hAnsi="Symbol" w:cstheme="minorBidi" w:hint="default"/>
+      </w:rPr>
+    </w:lvl>
+    <w:lvl w:ilvl="1" w:tplc="04090003" w:tentative="1">
+      <w:start w:val="1"/>
+      <w:numFmt w:val="bullet"/>
+      <w:lvlText w:val="o"/>
+      <w:lvlJc w:val="left"/>
+      <w:pPr>
+        <w:ind w:left="1440" w:hanging="360"/>
+      </w:pPr>
+      <w:rPr>
+        <w:rFonts w:ascii="Courier New" w:hAnsi="Courier New" w:cs="Courier New" w:hint="default"/>
+      </w:rPr>
+    </w:lvl>
+    <w:lvl w:ilvl="2" w:tplc="04090005" w:tentative="1">
+      <w:start w:val="1"/>
+      <w:numFmt w:val="bullet"/>
+      <w:lvlText w:val=""/>
+      <w:lvlJc w:val="left"/>
+      <w:pPr>
+        <w:ind w:left="2160" w:hanging="360"/>
+      </w:pPr>
+      <w:rPr>
+        <w:rFonts w:ascii="Wingdings" w:hAnsi="Wingdings" w:hint="default"/>
+      </w:rPr>
+    </w:lvl>
+    <w:lvl w:ilvl="3" w:tplc="04090001" w:tentative="1">
+      <w:start w:val="1"/>
+      <w:numFmt w:val="bullet"/>
+      <w:lvlText w:val=""/>
+      <w:lvlJc w:val="left"/>
+      <w:pPr>
+        <w:ind w:left="2880" w:hanging="360"/>
+      </w:pPr>
+      <w:rPr>
+        <w:rFonts w:ascii="Symbol" w:hAnsi="Symbol" w:hint="default"/>
+      </w:rPr>
+    </w:lvl>
+    <w:lvl w:ilvl="4" w:tplc="04090003" w:tentative="1">
+      <w:start w:val="1"/>
+      <w:numFmt w:val="bullet"/>
+      <w:lvlText w:val="o"/>
+      <w:lvlJc w:val="left"/>
+      <w:pPr>
+        <w:ind w:left="3600" w:hanging="360"/>
+      </w:pPr>
+      <w:rPr>
+        <w:rFonts w:ascii="Courier New" w:hAnsi="Courier New" w:cs="Courier New" w:hint="default"/>
+      </w:rPr>
+    </w:lvl>
+    <w:lvl w:ilvl="5" w:tplc="04090005" w:tentative="1">
+      <w:start w:val="1"/>
+      <w:numFmt w:val="bullet"/>
+      <w:lvlText w:val=""/>
+      <w:lvlJc w:val="left"/>
+      <w:pPr>
+        <w:ind w:left="4320" w:hanging="360"/>
+      </w:pPr>
+      <w:rPr>
+        <w:rFonts w:ascii="Wingdings" w:hAnsi="Wingdings" w:hint="default"/>
+      </w:rPr>
+    </w:lvl>
+    <w:lvl w:ilvl="6" w:tplc="04090001" w:tentative="1">
+      <w:start w:val="1"/>
+      <w:numFmt w:val="bullet"/>
+      <w:lvlText w:val=""/>
+      <w:lvlJc w:val="left"/>
+      <w:pPr>
+        <w:ind w:left="5040" w:hanging="360"/>
+      </w:pPr>
+      <w:rPr>
+        <w:rFonts w:ascii="Symbol" w:hAnsi="Symbol" w:hint="default"/>
+      </w:rPr>
+    </w:lvl>
+    <w:lvl w:ilvl="7" w:tplc="04090003" w:tentative="1">
+      <w:start w:val="1"/>
+      <w:numFmt w:val="bullet"/>
+      <w:lvlText w:val="o"/>
+      <w:lvlJc w:val="left"/>
+      <w:pPr>
+        <w:ind w:left="5760" w:hanging="360"/>
+      </w:pPr>
+      <w:rPr>
+        <w:rFonts w:ascii="Courier New" w:hAnsi="Courier New" w:cs="Courier New" w:hint="default"/>
+      </w:rPr>
+    </w:lvl>
+    <w:lvl w:ilvl="8" w:tplc="04090005" w:tentative="1">
+      <w:start w:val="1"/>
+      <w:numFmt w:val="bullet"/>
+      <w:lvlText w:val=""/>
+      <w:lvlJc w:val="left"/>
+      <w:pPr>
+        <w:ind w:left="6480" w:hanging="360"/>
+      </w:pPr>
+      <w:rPr>
+        <w:rFonts w:ascii="Wingdings" w:hAnsi="Wingdings" w:hint="default"/>
+      </w:rPr>
+    </w:lvl>
+  </w:abstractNum>
+  <w:abstractNum w:abstractNumId="2" w15:restartNumberingAfterBreak="0">
+    <w:nsid w:val="415D3E11"/>
+    <w:multiLevelType w:val="hybridMultilevel"/>
+    <w:tmpl w:val="55ECCE86"/>
+    <w:lvl w:ilvl="0" w:tplc="973E9D84">
+      <w:numFmt w:val="bullet"/>
+      <w:lvlText w:val=""/>
+      <w:lvlJc w:val="left"/>
+      <w:pPr>
+        <w:ind w:left="720" w:hanging="360"/>
+      </w:pPr>
+      <w:rPr>
+        <w:rFonts w:ascii="Symbol" w:eastAsiaTheme="minorHAnsi" w:hAnsi="Symbol" w:cstheme="minorBidi" w:hint="default"/>
+      </w:rPr>
+    </w:lvl>
+    <w:lvl w:ilvl="1" w:tplc="04090003" w:tentative="1">
+      <w:start w:val="1"/>
+      <w:numFmt w:val="bullet"/>
+      <w:lvlText w:val="o"/>
+      <w:lvlJc w:val="left"/>
+      <w:pPr>
+        <w:ind w:left="1440" w:hanging="360"/>
+      </w:pPr>
+      <w:rPr>
+        <w:rFonts w:ascii="Courier New" w:hAnsi="Courier New" w:cs="Courier New" w:hint="default"/>
+      </w:rPr>
+    </w:lvl>
+    <w:lvl w:ilvl="2" w:tplc="04090005" w:tentative="1">
+      <w:start w:val="1"/>
+      <w:numFmt w:val="bullet"/>
+      <w:lvlText w:val=""/>
+      <w:lvlJc w:val="left"/>
+      <w:pPr>
+        <w:ind w:left="2160" w:hanging="360"/>
+      </w:pPr>
+      <w:rPr>
+        <w:rFonts w:ascii="Wingdings" w:hAnsi="Wingdings" w:hint="default"/>
+      </w:rPr>
+    </w:lvl>
+    <w:lvl w:ilvl="3" w:tplc="04090001" w:tentative="1">
+      <w:start w:val="1"/>
+      <w:numFmt w:val="bullet"/>
+      <w:lvlText w:val=""/>
+      <w:lvlJc w:val="left"/>
+      <w:pPr>
+        <w:ind w:left="2880" w:hanging="360"/>
+      </w:pPr>
+      <w:rPr>
+        <w:rFonts w:ascii="Symbol" w:hAnsi="Symbol" w:hint="default"/>
+      </w:rPr>
+    </w:lvl>
+    <w:lvl w:ilvl="4" w:tplc="04090003" w:tentative="1">
+      <w:start w:val="1"/>
+      <w:numFmt w:val="bullet"/>
+      <w:lvlText w:val="o"/>
+      <w:lvlJc w:val="left"/>
+      <w:pPr>
+        <w:ind w:left="3600" w:hanging="360"/>
+      </w:pPr>
+      <w:rPr>
+        <w:rFonts w:ascii="Courier New" w:hAnsi="Courier New" w:cs="Courier New" w:hint="default"/>
+      </w:rPr>
+    </w:lvl>
+    <w:lvl w:ilvl="5" w:tplc="04090005" w:tentative="1">
+      <w:start w:val="1"/>
+      <w:numFmt w:val="bullet"/>
+      <w:lvlText w:val=""/>
+      <w:lvlJc w:val="left"/>
+      <w:pPr>
+        <w:ind w:left="4320" w:hanging="360"/>
+      </w:pPr>
+      <w:rPr>
+        <w:rFonts w:ascii="Wingdings" w:hAnsi="Wingdings" w:hint="default"/>
+      </w:rPr>
+    </w:lvl>
+    <w:lvl w:ilvl="6" w:tplc="04090001" w:tentative="1">
+      <w:start w:val="1"/>
+      <w:numFmt w:val="bullet"/>
+      <w:lvlText w:val=""/>
+      <w:lvlJc w:val="left"/>
+      <w:pPr>
+        <w:ind w:left="5040" w:hanging="360"/>
+      </w:pPr>
+      <w:rPr>
+        <w:rFonts w:ascii="Symbol" w:hAnsi="Symbol" w:hint="default"/>
+      </w:rPr>
+    </w:lvl>
+    <w:lvl w:ilvl="7" w:tplc="04090003" w:tentative="1">
+      <w:start w:val="1"/>
+      <w:numFmt w:val="bullet"/>
+      <w:lvlText w:val="o"/>
+      <w:lvlJc w:val="left"/>
+      <w:pPr>
+        <w:ind w:left="5760" w:hanging="360"/>
+      </w:pPr>
+      <w:rPr>
+        <w:rFonts w:ascii="Courier New" w:hAnsi="Courier New" w:cs="Courier New" w:hint="default"/>
+      </w:rPr>
+    </w:lvl>
+    <w:lvl w:ilvl="8" w:tplc="04090005" w:tentative="1">
+      <w:start w:val="1"/>
+      <w:numFmt w:val="bullet"/>
+      <w:lvlText w:val=""/>
+      <w:lvlJc w:val="left"/>
+      <w:pPr>
+        <w:ind w:left="6480" w:hanging="360"/>
+      </w:pPr>
+      <w:rPr>
+        <w:rFonts w:ascii="Wingdings" w:hAnsi="Wingdings" w:hint="default"/>
+      </w:rPr>
+    </w:lvl>
+  </w:abstractNum>
+  <w:num w:numId="1">
+    <w:abstractNumId w:val="0"/>
+  </w:num>
+  <w:num w:numId="2">
+    <w:abstractNumId w:val="2"/>
+  </w:num>
+  <w:num w:numId="3">
+    <w:abstractNumId w:val="1"/>
+  </w:num>
+</w:numbering>
 </file>
 
 <file path=word/styles.xml><?xml version="1.0" encoding="utf-8"?>
@@ -535,6 +1558,33 @@
     <w:uiPriority w:val="99"/>
     <w:rsid w:val="00B2429F"/>
   </w:style>
+  <w:style w:type="table" w:styleId="TableGrid">
+    <w:name w:val="Table Grid"/>
+    <w:basedOn w:val="TableNormal"/>
+    <w:uiPriority w:val="39"/>
+    <w:rsid w:val="002D2C62"/>
+    <w:tblPr>
+      <w:tblBorders>
+        <w:top w:val="single" w:sz="4" w:space="0" w:color="auto"/>
+        <w:left w:val="single" w:sz="4" w:space="0" w:color="auto"/>
+        <w:bottom w:val="single" w:sz="4" w:space="0" w:color="auto"/>
+        <w:right w:val="single" w:sz="4" w:space="0" w:color="auto"/>
+        <w:insideH w:val="single" w:sz="4" w:space="0" w:color="auto"/>
+        <w:insideV w:val="single" w:sz="4" w:space="0" w:color="auto"/>
+      </w:tblBorders>
+    </w:tblPr>
+  </w:style>
+  <w:style w:type="paragraph" w:styleId="ListParagraph">
+    <w:name w:val="List Paragraph"/>
+    <w:basedOn w:val="Normal"/>
+    <w:uiPriority w:val="34"/>
+    <w:qFormat/>
+    <w:rsid w:val="00165F9C"/>
+    <w:pPr>
+      <w:ind w:left="720"/>
+      <w:contextualSpacing/>
+    </w:pPr>
+  </w:style>
 </w:styles>
 </file>
 

</xml_diff>